<commit_message>
[Study Document] add link css syntax
</commit_message>
<xml_diff>
--- a/Study Documents/Links.docx
+++ b/Study Documents/Links.docx
@@ -29,6 +29,9 @@
           <w:numId w:val="2"/>
         </w:numPr>
         <w:rPr>
+          <w:rStyle w:val="Hyperlink"/>
+          <w:color w:val="auto"/>
+          <w:u w:val="none"/>
           <w:lang w:val="vi-VN"/>
         </w:rPr>
       </w:pPr>
@@ -51,12 +54,46 @@
     <w:p>
       <w:pPr>
         <w:pStyle w:val="ListParagraph"/>
+        <w:numPr>
+          <w:ilvl w:val="0"/>
+          <w:numId w:val="2"/>
+        </w:numPr>
         <w:rPr>
           <w:lang w:val="vi-VN"/>
         </w:rPr>
       </w:pPr>
+      <w:r>
+        <w:t>CSS, HTML, …</w:t>
+      </w:r>
       <w:bookmarkStart w:id="0" w:name="_GoBack"/>
       <w:bookmarkEnd w:id="0"/>
+      <w:r>
+        <w:t xml:space="preserve"> syntax: </w:t>
+      </w:r>
+      <w:hyperlink r:id="rId6" w:history="1">
+        <w:r>
+          <w:rPr>
+            <w:rStyle w:val="Hyperlink"/>
+          </w:rPr>
+          <w:t>https://www.w3schools.com/css/css_syntax.asp</w:t>
+        </w:r>
+      </w:hyperlink>
+    </w:p>
+    <w:p>
+      <w:pPr>
+        <w:pStyle w:val="ListParagraph"/>
+        <w:rPr>
+          <w:lang w:val="vi-VN"/>
+        </w:rPr>
+      </w:pPr>
+    </w:p>
+    <w:p>
+      <w:pPr>
+        <w:pStyle w:val="ListParagraph"/>
+        <w:rPr>
+          <w:lang w:val="vi-VN"/>
+        </w:rPr>
+      </w:pPr>
     </w:p>
     <w:p>
       <w:pPr>

</xml_diff>

<commit_message>
[Study Document] add link to learn syntax of css, html,...
</commit_message>
<xml_diff>
--- a/Study Documents/Links.docx
+++ b/Study Documents/Links.docx
@@ -63,12 +63,7 @@
         </w:rPr>
       </w:pPr>
       <w:r>
-        <w:t>CSS, HTML, …</w:t>
-      </w:r>
-      <w:bookmarkStart w:id="0" w:name="_GoBack"/>
-      <w:bookmarkEnd w:id="0"/>
-      <w:r>
-        <w:t xml:space="preserve"> syntax: </w:t>
+        <w:t xml:space="preserve">CSS, HTML, … syntax: </w:t>
       </w:r>
       <w:hyperlink r:id="rId6" w:history="1">
         <w:r>
@@ -78,6 +73,15 @@
           <w:t>https://www.w3schools.com/css/css_syntax.asp</w:t>
         </w:r>
       </w:hyperlink>
+      <w:r>
+        <w:rPr>
+          <w:rStyle w:val="Hyperlink"/>
+          <w:lang w:val="vi-VN"/>
+        </w:rPr>
+        <w:t xml:space="preserve"> </w:t>
+      </w:r>
+      <w:bookmarkStart w:id="0" w:name="_GoBack"/>
+      <w:bookmarkEnd w:id="0"/>
     </w:p>
     <w:p>
       <w:pPr>
@@ -799,6 +803,18 @@
       <w:shd w:val="clear" w:color="auto" w:fill="E1DFDD"/>
     </w:rPr>
   </w:style>
+  <w:style w:type="character" w:styleId="FollowedHyperlink">
+    <w:name w:val="FollowedHyperlink"/>
+    <w:basedOn w:val="DefaultParagraphFont"/>
+    <w:uiPriority w:val="99"/>
+    <w:semiHidden/>
+    <w:unhideWhenUsed/>
+    <w:rsid w:val="00CF2B99"/>
+    <w:rPr>
+      <w:color w:val="954F72" w:themeColor="followedHyperlink"/>
+      <w:u w:val="single"/>
+    </w:rPr>
+  </w:style>
 </w:styles>
 </file>
 

</xml_diff>